<commit_message>
Me he rallado mas y mas
</commit_message>
<xml_diff>
--- a/Documentación Proyecto DAM.docx
+++ b/Documentación Proyecto DAM.docx
@@ -1,6 +1,6 @@
 
 <file path=word/document.xml><?xml version="1.0" encoding="utf-8"?>
-<w:document xmlns:wpc="http://schemas.microsoft.com/office/word/2010/wordprocessingCanvas" xmlns:mc="http://schemas.openxmlformats.org/markup-compatibility/2006" xmlns:o="urn:schemas-microsoft-com:office:office" xmlns:r="http://schemas.openxmlformats.org/officeDocument/2006/relationships" xmlns:m="http://schemas.openxmlformats.org/officeDocument/2006/math" xmlns:v="urn:schemas-microsoft-com:vml" xmlns:wp14="http://schemas.microsoft.com/office/word/2010/wordprocessingDrawing" xmlns:wp="http://schemas.openxmlformats.org/drawingml/2006/wordprocessingDrawing" xmlns:w10="urn:schemas-microsoft-com:office:word" xmlns:w="http://schemas.openxmlformats.org/wordprocessingml/2006/main" xmlns:w14="http://schemas.microsoft.com/office/word/2010/wordml" xmlns:w15="http://schemas.microsoft.com/office/word/2012/wordml" xmlns:wpg="http://schemas.microsoft.com/office/word/2010/wordprocessingGroup" xmlns:wpi="http://schemas.microsoft.com/office/word/2010/wordprocessingInk" xmlns:wne="http://schemas.microsoft.com/office/word/2006/wordml" xmlns:wps="http://schemas.microsoft.com/office/word/2010/wordprocessingShape" mc:Ignorable="w14 w15 wp14">
+<w:document xmlns:wpc="http://schemas.microsoft.com/office/word/2010/wordprocessingCanvas" xmlns:cx="http://schemas.microsoft.com/office/drawing/2014/chartex" xmlns:cx1="http://schemas.microsoft.com/office/drawing/2015/9/8/chartex" xmlns:cx2="http://schemas.microsoft.com/office/drawing/2015/10/21/chartex" xmlns:cx3="http://schemas.microsoft.com/office/drawing/2016/5/9/chartex" xmlns:cx4="http://schemas.microsoft.com/office/drawing/2016/5/10/chartex" xmlns:cx5="http://schemas.microsoft.com/office/drawing/2016/5/11/chartex" xmlns:cx6="http://schemas.microsoft.com/office/drawing/2016/5/12/chartex" xmlns:cx7="http://schemas.microsoft.com/office/drawing/2016/5/13/chartex" xmlns:cx8="http://schemas.microsoft.com/office/drawing/2016/5/14/chartex" xmlns:mc="http://schemas.openxmlformats.org/markup-compatibility/2006" xmlns:aink="http://schemas.microsoft.com/office/drawing/2016/ink" xmlns:am3d="http://schemas.microsoft.com/office/drawing/2017/model3d" xmlns:o="urn:schemas-microsoft-com:office:office" xmlns:r="http://schemas.openxmlformats.org/officeDocument/2006/relationships" xmlns:m="http://schemas.openxmlformats.org/officeDocument/2006/math" xmlns:v="urn:schemas-microsoft-com:vml" xmlns:wp14="http://schemas.microsoft.com/office/word/2010/wordprocessingDrawing" xmlns:wp="http://schemas.openxmlformats.org/drawingml/2006/wordprocessingDrawing" xmlns:w10="urn:schemas-microsoft-com:office:word" xmlns:w="http://schemas.openxmlformats.org/wordprocessingml/2006/main" xmlns:w14="http://schemas.microsoft.com/office/word/2010/wordml" xmlns:w15="http://schemas.microsoft.com/office/word/2012/wordml" xmlns:w16cid="http://schemas.microsoft.com/office/word/2016/wordml/cid" xmlns:w16se="http://schemas.microsoft.com/office/word/2015/wordml/symex" xmlns:wpg="http://schemas.microsoft.com/office/word/2010/wordprocessingGroup" xmlns:wpi="http://schemas.microsoft.com/office/word/2010/wordprocessingInk" xmlns:wne="http://schemas.microsoft.com/office/word/2006/wordml" xmlns:wps="http://schemas.microsoft.com/office/word/2010/wordprocessingShape" mc:Ignorable="w14 w15 w16se w16cid wp14">
   <w:body>
     <w:p>
       <w:pPr>
@@ -30,19 +30,24 @@
       </w:r>
       <w:proofErr w:type="spellStart"/>
       <w:r>
-        <w:t>Tamagochi</w:t>
+        <w:t>D</w:t>
+      </w:r>
+      <w:r>
+        <w:t>amagochi</w:t>
       </w:r>
       <w:proofErr w:type="spellEnd"/>
-      <w:r>
-        <w:t xml:space="preserve"> DAM</w:t>
-      </w:r>
       <w:r>
         <w:t>:</w:t>
       </w:r>
     </w:p>
     <w:p>
       <w:pPr>
-        <w:ind w:left="283"/>
+        <w:pStyle w:val="Prrafodelista"/>
+        <w:numPr>
+          <w:ilvl w:val="0"/>
+          <w:numId w:val="2"/>
+        </w:numPr>
+        <w:ind w:left="643"/>
         <w:rPr>
           <w:b/>
           <w:i/>
@@ -51,17 +56,45 @@
         </w:rPr>
       </w:pPr>
       <w:r>
-        <w:tab/>
-        <w:t>P</w:t>
+        <w:rPr>
+          <w:bCs/>
+          <w:iCs/>
+          <w:sz w:val="32"/>
+        </w:rPr>
+        <w:t>Estudio de Viabilidad del Sistema (EVS)</w:t>
       </w:r>
+    </w:p>
+    <w:p>
+      <w:pPr>
+        <w:pStyle w:val="Prrafodelista"/>
+        <w:numPr>
+          <w:ilvl w:val="1"/>
+          <w:numId w:val="2"/>
+        </w:numPr>
+      </w:pPr>
+      <w:r>
+        <w:t>Objetivos del EVS</w:t>
+      </w:r>
+    </w:p>
+    <w:p>
+      <w:pPr>
+        <w:pStyle w:val="Prrafodelista"/>
+        <w:ind w:left="1425"/>
+      </w:pPr>
       <w:bookmarkStart w:id="0" w:name="_GoBack"/>
       <w:bookmarkEnd w:id="0"/>
     </w:p>
     <w:p>
       <w:pPr>
         <w:pStyle w:val="Prrafodelista"/>
-        <w:ind w:left="1065"/>
-      </w:pPr>
+        <w:numPr>
+          <w:ilvl w:val="1"/>
+          <w:numId w:val="2"/>
+        </w:numPr>
+      </w:pPr>
+      <w:r>
+        <w:t>Descripción del Sistema</w:t>
+      </w:r>
     </w:p>
     <w:sectPr>
       <w:pgSz w:w="11906" w:h="16838"/>
@@ -74,8 +107,126 @@
 </file>
 
 <file path=word/numbering.xml><?xml version="1.0" encoding="utf-8"?>
-<w:numbering xmlns:wpc="http://schemas.microsoft.com/office/word/2010/wordprocessingCanvas" xmlns:mc="http://schemas.openxmlformats.org/markup-compatibility/2006" xmlns:o="urn:schemas-microsoft-com:office:office" xmlns:r="http://schemas.openxmlformats.org/officeDocument/2006/relationships" xmlns:m="http://schemas.openxmlformats.org/officeDocument/2006/math" xmlns:v="urn:schemas-microsoft-com:vml" xmlns:wp14="http://schemas.microsoft.com/office/word/2010/wordprocessingDrawing" xmlns:wp="http://schemas.openxmlformats.org/drawingml/2006/wordprocessingDrawing" xmlns:w10="urn:schemas-microsoft-com:office:word" xmlns:w="http://schemas.openxmlformats.org/wordprocessingml/2006/main" xmlns:w14="http://schemas.microsoft.com/office/word/2010/wordml" xmlns:w15="http://schemas.microsoft.com/office/word/2012/wordml" xmlns:wpg="http://schemas.microsoft.com/office/word/2010/wordprocessingGroup" xmlns:wpi="http://schemas.microsoft.com/office/word/2010/wordprocessingInk" xmlns:wne="http://schemas.microsoft.com/office/word/2006/wordml" xmlns:wps="http://schemas.microsoft.com/office/word/2010/wordprocessingShape" mc:Ignorable="w14 w15 wp14">
+<w:numbering xmlns:wpc="http://schemas.microsoft.com/office/word/2010/wordprocessingCanvas" xmlns:cx="http://schemas.microsoft.com/office/drawing/2014/chartex" xmlns:cx1="http://schemas.microsoft.com/office/drawing/2015/9/8/chartex" xmlns:cx2="http://schemas.microsoft.com/office/drawing/2015/10/21/chartex" xmlns:cx3="http://schemas.microsoft.com/office/drawing/2016/5/9/chartex" xmlns:cx4="http://schemas.microsoft.com/office/drawing/2016/5/10/chartex" xmlns:cx5="http://schemas.microsoft.com/office/drawing/2016/5/11/chartex" xmlns:cx6="http://schemas.microsoft.com/office/drawing/2016/5/12/chartex" xmlns:cx7="http://schemas.microsoft.com/office/drawing/2016/5/13/chartex" xmlns:cx8="http://schemas.microsoft.com/office/drawing/2016/5/14/chartex" xmlns:mc="http://schemas.openxmlformats.org/markup-compatibility/2006" xmlns:aink="http://schemas.microsoft.com/office/drawing/2016/ink" xmlns:am3d="http://schemas.microsoft.com/office/drawing/2017/model3d" xmlns:o="urn:schemas-microsoft-com:office:office" xmlns:r="http://schemas.openxmlformats.org/officeDocument/2006/relationships" xmlns:m="http://schemas.openxmlformats.org/officeDocument/2006/math" xmlns:v="urn:schemas-microsoft-com:vml" xmlns:wp14="http://schemas.microsoft.com/office/word/2010/wordprocessingDrawing" xmlns:wp="http://schemas.openxmlformats.org/drawingml/2006/wordprocessingDrawing" xmlns:w10="urn:schemas-microsoft-com:office:word" xmlns:w="http://schemas.openxmlformats.org/wordprocessingml/2006/main" xmlns:w14="http://schemas.microsoft.com/office/word/2010/wordml" xmlns:w15="http://schemas.microsoft.com/office/word/2012/wordml" xmlns:w16cid="http://schemas.microsoft.com/office/word/2016/wordml/cid" xmlns:w16se="http://schemas.microsoft.com/office/word/2015/wordml/symex" xmlns:wpg="http://schemas.microsoft.com/office/word/2010/wordprocessingGroup" xmlns:wpi="http://schemas.microsoft.com/office/word/2010/wordprocessingInk" xmlns:wne="http://schemas.microsoft.com/office/word/2006/wordml" xmlns:wps="http://schemas.microsoft.com/office/word/2010/wordprocessingShape" mc:Ignorable="w14 w15 w16se w16cid wp14">
   <w:abstractNum w:abstractNumId="0" w15:restartNumberingAfterBreak="0">
+    <w:nsid w:val="16851B35"/>
+    <w:multiLevelType w:val="multilevel"/>
+    <w:tmpl w:val="FE6E5266"/>
+    <w:lvl w:ilvl="0">
+      <w:start w:val="1"/>
+      <w:numFmt w:val="decimal"/>
+      <w:lvlText w:val="%1."/>
+      <w:lvlJc w:val="left"/>
+      <w:pPr>
+        <w:ind w:left="1425" w:hanging="360"/>
+      </w:pPr>
+    </w:lvl>
+    <w:lvl w:ilvl="1">
+      <w:start w:val="1"/>
+      <w:numFmt w:val="decimal"/>
+      <w:isLgl/>
+      <w:lvlText w:val="%1.%2."/>
+      <w:lvlJc w:val="left"/>
+      <w:pPr>
+        <w:ind w:left="1425" w:hanging="360"/>
+      </w:pPr>
+      <w:rPr>
+        <w:rFonts w:hint="default"/>
+      </w:rPr>
+    </w:lvl>
+    <w:lvl w:ilvl="2">
+      <w:start w:val="1"/>
+      <w:numFmt w:val="decimal"/>
+      <w:isLgl/>
+      <w:lvlText w:val="%1.%2.%3."/>
+      <w:lvlJc w:val="left"/>
+      <w:pPr>
+        <w:ind w:left="1785" w:hanging="720"/>
+      </w:pPr>
+      <w:rPr>
+        <w:rFonts w:hint="default"/>
+      </w:rPr>
+    </w:lvl>
+    <w:lvl w:ilvl="3">
+      <w:start w:val="1"/>
+      <w:numFmt w:val="decimal"/>
+      <w:isLgl/>
+      <w:lvlText w:val="%1.%2.%3.%4."/>
+      <w:lvlJc w:val="left"/>
+      <w:pPr>
+        <w:ind w:left="1785" w:hanging="720"/>
+      </w:pPr>
+      <w:rPr>
+        <w:rFonts w:hint="default"/>
+      </w:rPr>
+    </w:lvl>
+    <w:lvl w:ilvl="4">
+      <w:start w:val="1"/>
+      <w:numFmt w:val="decimal"/>
+      <w:isLgl/>
+      <w:lvlText w:val="%1.%2.%3.%4.%5."/>
+      <w:lvlJc w:val="left"/>
+      <w:pPr>
+        <w:ind w:left="2145" w:hanging="1080"/>
+      </w:pPr>
+      <w:rPr>
+        <w:rFonts w:hint="default"/>
+      </w:rPr>
+    </w:lvl>
+    <w:lvl w:ilvl="5">
+      <w:start w:val="1"/>
+      <w:numFmt w:val="decimal"/>
+      <w:isLgl/>
+      <w:lvlText w:val="%1.%2.%3.%4.%5.%6."/>
+      <w:lvlJc w:val="left"/>
+      <w:pPr>
+        <w:ind w:left="2145" w:hanging="1080"/>
+      </w:pPr>
+      <w:rPr>
+        <w:rFonts w:hint="default"/>
+      </w:rPr>
+    </w:lvl>
+    <w:lvl w:ilvl="6">
+      <w:start w:val="1"/>
+      <w:numFmt w:val="decimal"/>
+      <w:isLgl/>
+      <w:lvlText w:val="%1.%2.%3.%4.%5.%6.%7."/>
+      <w:lvlJc w:val="left"/>
+      <w:pPr>
+        <w:ind w:left="2505" w:hanging="1440"/>
+      </w:pPr>
+      <w:rPr>
+        <w:rFonts w:hint="default"/>
+      </w:rPr>
+    </w:lvl>
+    <w:lvl w:ilvl="7">
+      <w:start w:val="1"/>
+      <w:numFmt w:val="decimal"/>
+      <w:isLgl/>
+      <w:lvlText w:val="%1.%2.%3.%4.%5.%6.%7.%8."/>
+      <w:lvlJc w:val="left"/>
+      <w:pPr>
+        <w:ind w:left="2505" w:hanging="1440"/>
+      </w:pPr>
+      <w:rPr>
+        <w:rFonts w:hint="default"/>
+      </w:rPr>
+    </w:lvl>
+    <w:lvl w:ilvl="8">
+      <w:start w:val="1"/>
+      <w:numFmt w:val="decimal"/>
+      <w:isLgl/>
+      <w:lvlText w:val="%1.%2.%3.%4.%5.%6.%7.%8.%9."/>
+      <w:lvlJc w:val="left"/>
+      <w:pPr>
+        <w:ind w:left="2865" w:hanging="1800"/>
+      </w:pPr>
+      <w:rPr>
+        <w:rFonts w:hint="default"/>
+      </w:rPr>
+    </w:lvl>
+  </w:abstractNum>
+  <w:abstractNum w:abstractNumId="1" w15:restartNumberingAfterBreak="0">
     <w:nsid w:val="31205D4A"/>
     <w:multiLevelType w:val="hybridMultilevel"/>
     <w:tmpl w:val="F3525A8C"/>
@@ -165,13 +316,16 @@
     </w:lvl>
   </w:abstractNum>
   <w:num w:numId="1">
+    <w:abstractNumId w:val="1"/>
+  </w:num>
+  <w:num w:numId="2">
     <w:abstractNumId w:val="0"/>
   </w:num>
 </w:numbering>
 </file>
 
 <file path=word/styles.xml><?xml version="1.0" encoding="utf-8"?>
-<w:styles xmlns:mc="http://schemas.openxmlformats.org/markup-compatibility/2006" xmlns:r="http://schemas.openxmlformats.org/officeDocument/2006/relationships" xmlns:w="http://schemas.openxmlformats.org/wordprocessingml/2006/main" xmlns:w14="http://schemas.microsoft.com/office/word/2010/wordml" xmlns:w15="http://schemas.microsoft.com/office/word/2012/wordml" mc:Ignorable="w14 w15">
+<w:styles xmlns:mc="http://schemas.openxmlformats.org/markup-compatibility/2006" xmlns:r="http://schemas.openxmlformats.org/officeDocument/2006/relationships" xmlns:w="http://schemas.openxmlformats.org/wordprocessingml/2006/main" xmlns:w14="http://schemas.microsoft.com/office/word/2010/wordml" xmlns:w15="http://schemas.microsoft.com/office/word/2012/wordml" xmlns:w16cid="http://schemas.microsoft.com/office/word/2016/wordml/cid" xmlns:w16se="http://schemas.microsoft.com/office/word/2015/wordml/symex" mc:Ignorable="w14 w15 w16se w16cid">
   <w:docDefaults>
     <w:rPrDefault>
       <w:rPr>
@@ -187,7 +341,7 @@
       </w:pPr>
     </w:pPrDefault>
   </w:docDefaults>
-  <w:latentStyles w:defLockedState="0" w:defUIPriority="99" w:defSemiHidden="0" w:defUnhideWhenUsed="0" w:defQFormat="0" w:count="371">
+  <w:latentStyles w:defLockedState="0" w:defUIPriority="99" w:defSemiHidden="0" w:defUnhideWhenUsed="0" w:defQFormat="0" w:count="376">
     <w:lsdException w:name="Normal" w:uiPriority="0" w:qFormat="1"/>
     <w:lsdException w:name="heading 1" w:uiPriority="9" w:qFormat="1"/>
     <w:lsdException w:name="heading 2" w:semiHidden="1" w:uiPriority="9" w:unhideWhenUsed="1" w:qFormat="1"/>
@@ -293,7 +447,6 @@
     <w:lsdException w:name="HTML Sample" w:semiHidden="1" w:unhideWhenUsed="1"/>
     <w:lsdException w:name="HTML Typewriter" w:semiHidden="1" w:unhideWhenUsed="1"/>
     <w:lsdException w:name="HTML Variable" w:semiHidden="1" w:unhideWhenUsed="1"/>
-    <w:lsdException w:name="Normal Table" w:semiHidden="1" w:unhideWhenUsed="1"/>
     <w:lsdException w:name="annotation subject" w:semiHidden="1" w:unhideWhenUsed="1"/>
     <w:lsdException w:name="No List" w:semiHidden="1" w:unhideWhenUsed="1"/>
     <w:lsdException w:name="Outline List 1" w:semiHidden="1" w:unhideWhenUsed="1"/>
@@ -336,11 +489,8 @@
     <w:lsdException w:name="Table Contemporary" w:semiHidden="1" w:unhideWhenUsed="1"/>
     <w:lsdException w:name="Table Elegant" w:semiHidden="1" w:unhideWhenUsed="1"/>
     <w:lsdException w:name="Table Professional" w:semiHidden="1" w:unhideWhenUsed="1"/>
-    <w:lsdException w:name="Table Subtle 1" w:semiHidden="1" w:unhideWhenUsed="1"/>
     <w:lsdException w:name="Table Subtle 2" w:semiHidden="1" w:unhideWhenUsed="1"/>
     <w:lsdException w:name="Table Web 1" w:semiHidden="1" w:unhideWhenUsed="1"/>
-    <w:lsdException w:name="Table Web 2" w:semiHidden="1" w:unhideWhenUsed="1"/>
-    <w:lsdException w:name="Table Web 3" w:semiHidden="1" w:unhideWhenUsed="1"/>
     <w:lsdException w:name="Balloon Text" w:semiHidden="1" w:unhideWhenUsed="1"/>
     <w:lsdException w:name="Table Grid" w:uiPriority="39"/>
     <w:lsdException w:name="Table Theme" w:semiHidden="1" w:unhideWhenUsed="1"/>
@@ -559,6 +709,11 @@
     <w:lsdException w:name="List Table 5 Dark Accent 6" w:uiPriority="50"/>
     <w:lsdException w:name="List Table 6 Colorful Accent 6" w:uiPriority="51"/>
     <w:lsdException w:name="List Table 7 Colorful Accent 6" w:uiPriority="52"/>
+    <w:lsdException w:name="Mention" w:semiHidden="1" w:unhideWhenUsed="1"/>
+    <w:lsdException w:name="Smart Hyperlink" w:semiHidden="1" w:unhideWhenUsed="1"/>
+    <w:lsdException w:name="Hashtag" w:semiHidden="1" w:unhideWhenUsed="1"/>
+    <w:lsdException w:name="Unresolved Mention" w:semiHidden="1" w:unhideWhenUsed="1"/>
+    <w:lsdException w:name="Smart Link" w:semiHidden="1" w:unhideWhenUsed="1"/>
   </w:latentStyles>
   <w:style w:type="paragraph" w:default="1" w:styleId="Normal">
     <w:name w:val="Normal"/>

</xml_diff>

<commit_message>
Mucha pereza avances por fin
</commit_message>
<xml_diff>
--- a/Documentación Proyecto DAM.docx
+++ b/Documentación Proyecto DAM.docx
@@ -406,9 +406,37 @@
           <w:ilvl w:val="1"/>
           <w:numId w:val="4"/>
         </w:numPr>
-      </w:pPr>
-      <w:r>
-        <w:t>Objetivo del EVS</w:t>
+        <w:rPr>
+          <w:b/>
+          <w:bCs/>
+        </w:rPr>
+      </w:pPr>
+      <w:r>
+        <w:rPr>
+          <w:b/>
+          <w:bCs/>
+        </w:rPr>
+        <w:t>Establecimiento del alcance del sistema</w:t>
+      </w:r>
+    </w:p>
+    <w:p>
+      <w:pPr>
+        <w:pStyle w:val="Prrafodelista"/>
+        <w:numPr>
+          <w:ilvl w:val="2"/>
+          <w:numId w:val="4"/>
+        </w:numPr>
+        <w:rPr>
+          <w:b/>
+          <w:bCs/>
+        </w:rPr>
+      </w:pPr>
+      <w:r>
+        <w:rPr>
+          <w:b/>
+          <w:bCs/>
+        </w:rPr>
+        <w:t>Identificación del alcance del sistema</w:t>
       </w:r>
     </w:p>
     <w:p>
@@ -423,7 +451,31 @@
         <w:ind w:left="360"/>
       </w:pPr>
       <w:r>
-        <w:t>Con este estudio de viabilidad del sistema, se busca la compresión de la manera mas completa del desarrollo del proyecto Damagochi, como porque he usado ciertas tecnologías, requisitos y alternativas.</w:t>
+        <w:t xml:space="preserve">La aplicación </w:t>
+      </w:r>
+      <w:r>
+        <w:t>es</w:t>
+      </w:r>
+      <w:r>
+        <w:t xml:space="preserve"> </w:t>
+      </w:r>
+      <w:r>
+        <w:t>u</w:t>
+      </w:r>
+      <w:r>
+        <w:t xml:space="preserve">n juego </w:t>
+      </w:r>
+      <w:r>
+        <w:t xml:space="preserve">el cual consistirá en cuidar una mascota virtual (Damon), </w:t>
+      </w:r>
+      <w:r>
+        <w:t>el cual tendrás que mantener lo más sano posible</w:t>
+      </w:r>
+      <w:r>
+        <w:t xml:space="preserve">. También la aplicación tendrá un elemento </w:t>
+      </w:r>
+      <w:r>
+        <w:t>multijugador.</w:t>
       </w:r>
     </w:p>
     <w:p>
@@ -439,9 +491,17 @@
           <w:ilvl w:val="1"/>
           <w:numId w:val="4"/>
         </w:numPr>
-      </w:pPr>
-      <w:r>
-        <w:t>Descripción del Sistema</w:t>
+        <w:rPr>
+          <w:b/>
+          <w:bCs/>
+        </w:rPr>
+      </w:pPr>
+      <w:r>
+        <w:rPr>
+          <w:b/>
+          <w:bCs/>
+        </w:rPr>
+        <w:t>Estudio de la situación actual</w:t>
       </w:r>
     </w:p>
     <w:p>
@@ -451,9 +511,75 @@
           <w:ilvl w:val="2"/>
           <w:numId w:val="4"/>
         </w:numPr>
-      </w:pPr>
-      <w:r>
-        <w:t>Diagrama del Sistema</w:t>
+        <w:rPr>
+          <w:b/>
+          <w:bCs/>
+        </w:rPr>
+      </w:pPr>
+      <w:r>
+        <w:rPr>
+          <w:b/>
+          <w:bCs/>
+        </w:rPr>
+        <w:t xml:space="preserve">Descripción de los sistemas de información </w:t>
+      </w:r>
+      <w:r>
+        <w:rPr>
+          <w:b/>
+        </w:rPr>
+        <w:t>existentes</w:t>
+      </w:r>
+    </w:p>
+    <w:p>
+      <w:pPr>
+        <w:ind w:left="360"/>
+        <w:rPr>
+          <w:bCs/>
+        </w:rPr>
+      </w:pPr>
+      <w:r>
+        <w:rPr>
+          <w:bCs/>
+        </w:rPr>
+        <w:t>Actualmente, los usuarios</w:t>
+      </w:r>
+      <w:r>
+        <w:rPr>
+          <w:bCs/>
+        </w:rPr>
+        <w:t xml:space="preserve"> pueden recuperar</w:t>
+      </w:r>
+      <w:r>
+        <w:rPr>
+          <w:bCs/>
+        </w:rPr>
+        <w:t xml:space="preserve"> </w:t>
+      </w:r>
+      <w:r>
+        <w:rPr>
+          <w:bCs/>
+        </w:rPr>
+        <w:t>la antigua esencia de los tamagochis, pero casi todas estas opciones no dan posibilidades para la interacción social entre usuarios cosa que era parte intrínseca de estos. Lo que intenta esta aplicación es ofrecer una experiencia similar a los tamagochis pero usando tecnología y recursos modernos.</w:t>
+      </w:r>
+    </w:p>
+    <w:p>
+      <w:pPr>
+        <w:pStyle w:val="Prrafodelista"/>
+        <w:numPr>
+          <w:ilvl w:val="1"/>
+          <w:numId w:val="4"/>
+        </w:numPr>
+        <w:rPr>
+          <w:b/>
+          <w:bCs/>
+        </w:rPr>
+      </w:pPr>
+      <w:r>
+        <w:rPr>
+          <w:b/>
+          <w:bCs/>
+        </w:rPr>
+        <w:t>Definición de requisitos del sistema</w:t>
       </w:r>
     </w:p>
     <w:p>
@@ -463,9 +589,532 @@
           <w:ilvl w:val="2"/>
           <w:numId w:val="4"/>
         </w:numPr>
-      </w:pPr>
-      <w:r>
-        <w:t>Estructura Organizativa</w:t>
+        <w:rPr>
+          <w:b/>
+          <w:bCs/>
+        </w:rPr>
+      </w:pPr>
+      <w:r>
+        <w:rPr>
+          <w:b/>
+          <w:bCs/>
+        </w:rPr>
+        <w:t>Identificación de requisitos</w:t>
+      </w:r>
+    </w:p>
+    <w:p>
+      <w:r>
+        <w:rPr>
+          <w:b/>
+          <w:bCs/>
+        </w:rPr>
+        <w:t xml:space="preserve">        </w:t>
+      </w:r>
+      <w:r>
+        <w:t xml:space="preserve">Los usuarios de la aplicación podrán realizar varias acciones las cuales </w:t>
+      </w:r>
+      <w:r>
+        <w:t>son</w:t>
+      </w:r>
+      <w:r>
+        <w:t>:</w:t>
+      </w:r>
+    </w:p>
+    <w:p>
+      <w:pPr>
+        <w:pStyle w:val="Prrafodelista"/>
+        <w:numPr>
+          <w:ilvl w:val="0"/>
+          <w:numId w:val="6"/>
+        </w:numPr>
+      </w:pPr>
+      <w:r>
+        <w:t>Alimentar Damon</w:t>
+      </w:r>
+    </w:p>
+    <w:p>
+      <w:pPr>
+        <w:pStyle w:val="Prrafodelista"/>
+        <w:numPr>
+          <w:ilvl w:val="0"/>
+          <w:numId w:val="6"/>
+        </w:numPr>
+      </w:pPr>
+      <w:r>
+        <w:t>Ejercita</w:t>
+      </w:r>
+      <w:r>
+        <w:t>r Damon</w:t>
+      </w:r>
+    </w:p>
+    <w:p>
+      <w:pPr>
+        <w:pStyle w:val="Prrafodelista"/>
+        <w:numPr>
+          <w:ilvl w:val="0"/>
+          <w:numId w:val="6"/>
+        </w:numPr>
+      </w:pPr>
+      <w:r>
+        <w:t>Crear Damon</w:t>
+      </w:r>
+    </w:p>
+    <w:p>
+      <w:pPr>
+        <w:pStyle w:val="Prrafodelista"/>
+        <w:numPr>
+          <w:ilvl w:val="0"/>
+          <w:numId w:val="6"/>
+        </w:numPr>
+      </w:pPr>
+      <w:r>
+        <w:t>Eliminar Damon</w:t>
+      </w:r>
+    </w:p>
+    <w:p>
+      <w:pPr>
+        <w:pStyle w:val="Prrafodelista"/>
+        <w:numPr>
+          <w:ilvl w:val="0"/>
+          <w:numId w:val="6"/>
+        </w:numPr>
+      </w:pPr>
+      <w:r>
+        <w:t>Combatir con otros usuarios</w:t>
+      </w:r>
+    </w:p>
+    <w:p>
+      <w:pPr>
+        <w:pStyle w:val="Prrafodelista"/>
+        <w:ind w:left="1425"/>
+      </w:pPr>
+    </w:p>
+    <w:p>
+      <w:pPr>
+        <w:pStyle w:val="Prrafodelista"/>
+        <w:numPr>
+          <w:ilvl w:val="2"/>
+          <w:numId w:val="4"/>
+        </w:numPr>
+        <w:rPr>
+          <w:b/>
+          <w:bCs/>
+        </w:rPr>
+      </w:pPr>
+      <w:r>
+        <w:rPr>
+          <w:b/>
+          <w:bCs/>
+        </w:rPr>
+        <w:t>Catálogo de requisitos</w:t>
+      </w:r>
+    </w:p>
+    <w:p>
+      <w:pPr>
+        <w:pStyle w:val="Prrafodelista"/>
+        <w:numPr>
+          <w:ilvl w:val="1"/>
+          <w:numId w:val="4"/>
+        </w:numPr>
+        <w:rPr>
+          <w:b/>
+          <w:bCs/>
+        </w:rPr>
+      </w:pPr>
+      <w:r>
+        <w:rPr>
+          <w:b/>
+          <w:bCs/>
+        </w:rPr>
+        <w:t xml:space="preserve">Estudio de alternativas de solución </w:t>
+      </w:r>
+    </w:p>
+    <w:p>
+      <w:pPr>
+        <w:pStyle w:val="Prrafodelista"/>
+        <w:numPr>
+          <w:ilvl w:val="2"/>
+          <w:numId w:val="4"/>
+        </w:numPr>
+        <w:spacing w:line="256" w:lineRule="auto"/>
+        <w:rPr>
+          <w:b/>
+        </w:rPr>
+      </w:pPr>
+      <w:r>
+        <w:rPr>
+          <w:b/>
+        </w:rPr>
+        <w:t>Descripción de las alternativas de solución</w:t>
+      </w:r>
+    </w:p>
+    <w:p>
+      <w:pPr>
+        <w:pStyle w:val="Prrafodelista"/>
+        <w:spacing w:line="256" w:lineRule="auto"/>
+        <w:ind w:left="1224"/>
+        <w:rPr>
+          <w:bCs/>
+        </w:rPr>
+      </w:pPr>
+      <w:r>
+        <w:rPr>
+          <w:bCs/>
+        </w:rPr>
+        <w:t>Investigando posibles</w:t>
+      </w:r>
+      <w:r>
+        <w:rPr>
+          <w:bCs/>
+        </w:rPr>
+        <w:t xml:space="preserve"> plataformas para nuestra aplicación hemos llegado a la conclusión de que la aplicación se puede desarrollar de las siguientes formas:</w:t>
+      </w:r>
+    </w:p>
+    <w:p>
+      <w:pPr>
+        <w:pStyle w:val="Prrafodelista"/>
+        <w:numPr>
+          <w:ilvl w:val="0"/>
+          <w:numId w:val="7"/>
+        </w:numPr>
+        <w:spacing w:line="256" w:lineRule="auto"/>
+        <w:rPr>
+          <w:bCs/>
+        </w:rPr>
+      </w:pPr>
+      <w:r>
+        <w:rPr>
+          <w:bCs/>
+        </w:rPr>
+        <w:t>Una aplicación de escritorio.</w:t>
+      </w:r>
+    </w:p>
+    <w:p>
+      <w:pPr>
+        <w:pStyle w:val="Prrafodelista"/>
+        <w:numPr>
+          <w:ilvl w:val="0"/>
+          <w:numId w:val="7"/>
+        </w:numPr>
+        <w:spacing w:line="256" w:lineRule="auto"/>
+        <w:rPr>
+          <w:bCs/>
+        </w:rPr>
+      </w:pPr>
+      <w:r>
+        <w:rPr>
+          <w:bCs/>
+        </w:rPr>
+        <w:t>Una aplicación web.</w:t>
+      </w:r>
+    </w:p>
+    <w:p>
+      <w:pPr>
+        <w:pStyle w:val="Prrafodelista"/>
+        <w:numPr>
+          <w:ilvl w:val="0"/>
+          <w:numId w:val="7"/>
+        </w:numPr>
+        <w:spacing w:line="256" w:lineRule="auto"/>
+        <w:rPr>
+          <w:bCs/>
+        </w:rPr>
+      </w:pPr>
+      <w:r>
+        <w:rPr>
+          <w:bCs/>
+        </w:rPr>
+        <w:t>Una aplicación móvil, para el sistema operativo Android.</w:t>
+      </w:r>
+    </w:p>
+    <w:p>
+      <w:pPr>
+        <w:pStyle w:val="Prrafodelista"/>
+        <w:numPr>
+          <w:ilvl w:val="0"/>
+          <w:numId w:val="7"/>
+        </w:numPr>
+        <w:spacing w:line="256" w:lineRule="auto"/>
+        <w:rPr>
+          <w:bCs/>
+        </w:rPr>
+      </w:pPr>
+      <w:r>
+        <w:rPr>
+          <w:bCs/>
+        </w:rPr>
+        <w:t>Una aplicación móvil, para el sistema operativo IOS.</w:t>
+      </w:r>
+    </w:p>
+    <w:p>
+      <w:pPr>
+        <w:pStyle w:val="Prrafodelista"/>
+        <w:spacing w:line="256" w:lineRule="auto"/>
+        <w:ind w:left="1944"/>
+        <w:rPr>
+          <w:bCs/>
+          <w:u w:val="single"/>
+        </w:rPr>
+      </w:pPr>
+    </w:p>
+    <w:p>
+      <w:pPr>
+        <w:pStyle w:val="Prrafodelista"/>
+        <w:numPr>
+          <w:ilvl w:val="1"/>
+          <w:numId w:val="4"/>
+        </w:numPr>
+        <w:rPr>
+          <w:b/>
+          <w:bCs/>
+        </w:rPr>
+      </w:pPr>
+      <w:r>
+        <w:rPr>
+          <w:b/>
+          <w:bCs/>
+        </w:rPr>
+        <w:t>Valoración de las alternativas</w:t>
+      </w:r>
+    </w:p>
+    <w:p>
+      <w:pPr>
+        <w:pStyle w:val="Prrafodelista"/>
+        <w:numPr>
+          <w:ilvl w:val="0"/>
+          <w:numId w:val="8"/>
+        </w:numPr>
+        <w:rPr>
+          <w:b/>
+          <w:bCs/>
+        </w:rPr>
+      </w:pPr>
+      <w:r>
+        <w:t>Para la aplicación de escritorio</w:t>
+      </w:r>
+    </w:p>
+    <w:p>
+      <w:pPr>
+        <w:pStyle w:val="Prrafodelista"/>
+        <w:numPr>
+          <w:ilvl w:val="1"/>
+          <w:numId w:val="8"/>
+        </w:numPr>
+        <w:rPr>
+          <w:b/>
+          <w:bCs/>
+        </w:rPr>
+      </w:pPr>
+      <w:r>
+        <w:t>Ventajas</w:t>
+      </w:r>
+    </w:p>
+    <w:p>
+      <w:pPr>
+        <w:pStyle w:val="Prrafodelista"/>
+        <w:numPr>
+          <w:ilvl w:val="1"/>
+          <w:numId w:val="8"/>
+        </w:numPr>
+        <w:rPr>
+          <w:b/>
+          <w:bCs/>
+        </w:rPr>
+      </w:pPr>
+      <w:r>
+        <w:t>Desventajas</w:t>
+      </w:r>
+    </w:p>
+    <w:p>
+      <w:pPr>
+        <w:pStyle w:val="Prrafodelista"/>
+        <w:numPr>
+          <w:ilvl w:val="0"/>
+          <w:numId w:val="8"/>
+        </w:numPr>
+        <w:rPr>
+          <w:b/>
+          <w:bCs/>
+        </w:rPr>
+      </w:pPr>
+      <w:r>
+        <w:t xml:space="preserve">Para la aplicación </w:t>
+      </w:r>
+      <w:r>
+        <w:t>Android</w:t>
+      </w:r>
+    </w:p>
+    <w:p>
+      <w:pPr>
+        <w:pStyle w:val="Prrafodelista"/>
+        <w:numPr>
+          <w:ilvl w:val="1"/>
+          <w:numId w:val="8"/>
+        </w:numPr>
+        <w:rPr>
+          <w:b/>
+          <w:bCs/>
+        </w:rPr>
+      </w:pPr>
+      <w:r>
+        <w:t>Ventajas</w:t>
+      </w:r>
+    </w:p>
+    <w:p>
+      <w:pPr>
+        <w:pStyle w:val="Prrafodelista"/>
+        <w:numPr>
+          <w:ilvl w:val="1"/>
+          <w:numId w:val="8"/>
+        </w:numPr>
+        <w:rPr>
+          <w:b/>
+          <w:bCs/>
+        </w:rPr>
+      </w:pPr>
+      <w:r>
+        <w:t>Desventajas</w:t>
+      </w:r>
+    </w:p>
+    <w:p>
+      <w:pPr>
+        <w:pStyle w:val="Prrafodelista"/>
+        <w:numPr>
+          <w:ilvl w:val="0"/>
+          <w:numId w:val="8"/>
+        </w:numPr>
+        <w:rPr>
+          <w:b/>
+          <w:bCs/>
+        </w:rPr>
+      </w:pPr>
+      <w:r>
+        <w:t>Para la aplicación IOS</w:t>
+      </w:r>
+    </w:p>
+    <w:p>
+      <w:pPr>
+        <w:pStyle w:val="Prrafodelista"/>
+        <w:numPr>
+          <w:ilvl w:val="1"/>
+          <w:numId w:val="8"/>
+        </w:numPr>
+        <w:rPr>
+          <w:b/>
+          <w:bCs/>
+        </w:rPr>
+      </w:pPr>
+      <w:r>
+        <w:t>Ventajas</w:t>
+      </w:r>
+    </w:p>
+    <w:p>
+      <w:pPr>
+        <w:pStyle w:val="Prrafodelista"/>
+        <w:numPr>
+          <w:ilvl w:val="1"/>
+          <w:numId w:val="8"/>
+        </w:numPr>
+        <w:rPr>
+          <w:b/>
+          <w:bCs/>
+        </w:rPr>
+      </w:pPr>
+      <w:r>
+        <w:t>Desventajas</w:t>
+      </w:r>
+    </w:p>
+    <w:p>
+      <w:pPr>
+        <w:pStyle w:val="Prrafodelista"/>
+        <w:numPr>
+          <w:ilvl w:val="0"/>
+          <w:numId w:val="8"/>
+        </w:numPr>
+        <w:rPr>
+          <w:b/>
+          <w:bCs/>
+        </w:rPr>
+      </w:pPr>
+      <w:r>
+        <w:lastRenderedPageBreak/>
+        <w:t>Para la aplicación web</w:t>
+      </w:r>
+    </w:p>
+    <w:p>
+      <w:pPr>
+        <w:pStyle w:val="Prrafodelista"/>
+        <w:numPr>
+          <w:ilvl w:val="1"/>
+          <w:numId w:val="8"/>
+        </w:numPr>
+        <w:rPr>
+          <w:b/>
+          <w:bCs/>
+        </w:rPr>
+      </w:pPr>
+      <w:r>
+        <w:t>Ventajas</w:t>
+      </w:r>
+    </w:p>
+    <w:p>
+      <w:pPr>
+        <w:pStyle w:val="Prrafodelista"/>
+        <w:numPr>
+          <w:ilvl w:val="1"/>
+          <w:numId w:val="8"/>
+        </w:numPr>
+        <w:rPr>
+          <w:b/>
+          <w:bCs/>
+        </w:rPr>
+      </w:pPr>
+      <w:r>
+        <w:t>Desventajas</w:t>
+      </w:r>
+    </w:p>
+    <w:p>
+      <w:pPr>
+        <w:pStyle w:val="Prrafodelista"/>
+        <w:numPr>
+          <w:ilvl w:val="2"/>
+          <w:numId w:val="4"/>
+        </w:numPr>
+        <w:rPr>
+          <w:b/>
+          <w:bCs/>
+        </w:rPr>
+      </w:pPr>
+      <w:r>
+        <w:rPr>
+          <w:b/>
+          <w:bCs/>
+        </w:rPr>
+        <w:t>E</w:t>
+      </w:r>
+      <w:r>
+        <w:rPr>
+          <w:b/>
+          <w:bCs/>
+        </w:rPr>
+        <w:t>studio de los riesgos</w:t>
+      </w:r>
+    </w:p>
+    <w:p>
+      <w:pPr>
+        <w:pStyle w:val="Prrafodelista"/>
+        <w:ind w:left="1224"/>
+        <w:rPr>
+          <w:b/>
+          <w:bCs/>
+        </w:rPr>
+      </w:pPr>
+      <w:r>
+        <w:rPr>
+          <w:b/>
+          <w:bCs/>
+        </w:rPr>
+        <w:t>Tablas YAY</w:t>
       </w:r>
       <w:bookmarkStart w:id="0" w:name="_GoBack"/>
       <w:bookmarkEnd w:id="0"/>
@@ -477,9 +1126,335 @@
           <w:ilvl w:val="1"/>
           <w:numId w:val="4"/>
         </w:numPr>
-      </w:pPr>
-      <w:r>
-        <w:t>Estudio de la situación actual</w:t>
+        <w:rPr>
+          <w:b/>
+          <w:bCs/>
+        </w:rPr>
+      </w:pPr>
+      <w:r>
+        <w:rPr>
+          <w:b/>
+          <w:bCs/>
+        </w:rPr>
+        <w:t>Selección de la solución</w:t>
+      </w:r>
+    </w:p>
+    <w:p>
+      <w:pPr>
+        <w:pStyle w:val="Prrafodelista"/>
+        <w:numPr>
+          <w:ilvl w:val="2"/>
+          <w:numId w:val="4"/>
+        </w:numPr>
+        <w:rPr>
+          <w:b/>
+          <w:bCs/>
+        </w:rPr>
+      </w:pPr>
+      <w:r>
+        <w:rPr>
+          <w:b/>
+          <w:bCs/>
+        </w:rPr>
+        <w:t xml:space="preserve">Evaluación de las alternativas y selección </w:t>
+      </w:r>
+    </w:p>
+    <w:p>
+      <w:pPr>
+        <w:pStyle w:val="Prrafodelista"/>
+        <w:ind w:left="1224"/>
+        <w:rPr>
+          <w:b/>
+          <w:bCs/>
+          <w:i/>
+          <w:iCs/>
+        </w:rPr>
+      </w:pPr>
+    </w:p>
+    <w:p>
+      <w:pPr>
+        <w:pStyle w:val="Prrafodelista"/>
+        <w:numPr>
+          <w:ilvl w:val="0"/>
+          <w:numId w:val="4"/>
+        </w:numPr>
+        <w:rPr>
+          <w:b/>
+          <w:bCs/>
+          <w:i/>
+          <w:iCs/>
+          <w:sz w:val="32"/>
+          <w:szCs w:val="32"/>
+        </w:rPr>
+      </w:pPr>
+      <w:r>
+        <w:rPr>
+          <w:sz w:val="32"/>
+          <w:szCs w:val="32"/>
+        </w:rPr>
+        <w:t>Gestión</w:t>
+      </w:r>
+      <w:r>
+        <w:rPr>
+          <w:i/>
+          <w:iCs/>
+          <w:sz w:val="32"/>
+          <w:szCs w:val="32"/>
+        </w:rPr>
+        <w:t xml:space="preserve"> </w:t>
+      </w:r>
+      <w:r>
+        <w:rPr>
+          <w:sz w:val="32"/>
+          <w:szCs w:val="32"/>
+        </w:rPr>
+        <w:t>de</w:t>
+      </w:r>
+      <w:r>
+        <w:rPr>
+          <w:b/>
+          <w:bCs/>
+          <w:sz w:val="32"/>
+          <w:szCs w:val="32"/>
+        </w:rPr>
+        <w:t xml:space="preserve"> </w:t>
+      </w:r>
+      <w:r>
+        <w:rPr>
+          <w:sz w:val="32"/>
+          <w:szCs w:val="32"/>
+        </w:rPr>
+        <w:t>proyectos</w:t>
+      </w:r>
+    </w:p>
+    <w:p>
+      <w:pPr>
+        <w:pStyle w:val="Prrafodelista"/>
+        <w:numPr>
+          <w:ilvl w:val="1"/>
+          <w:numId w:val="4"/>
+        </w:numPr>
+        <w:rPr>
+          <w:b/>
+          <w:bCs/>
+          <w:i/>
+          <w:iCs/>
+          <w:sz w:val="32"/>
+          <w:szCs w:val="32"/>
+        </w:rPr>
+      </w:pPr>
+      <w:r>
+        <w:rPr>
+          <w:b/>
+          <w:bCs/>
+        </w:rPr>
+        <w:t>Selección de la estrategia del desarrollo</w:t>
+      </w:r>
+    </w:p>
+    <w:p>
+      <w:pPr>
+        <w:pStyle w:val="Prrafodelista"/>
+        <w:numPr>
+          <w:ilvl w:val="1"/>
+          <w:numId w:val="4"/>
+        </w:numPr>
+        <w:rPr>
+          <w:b/>
+          <w:bCs/>
+          <w:i/>
+          <w:iCs/>
+          <w:sz w:val="32"/>
+          <w:szCs w:val="32"/>
+        </w:rPr>
+      </w:pPr>
+      <w:r>
+        <w:rPr>
+          <w:b/>
+          <w:bCs/>
+        </w:rPr>
+        <w:t>Establecimiento del calendario de hitos y entregas</w:t>
+      </w:r>
+    </w:p>
+    <w:p>
+      <w:pPr>
+        <w:pStyle w:val="Prrafodelista"/>
+        <w:ind w:left="792"/>
+        <w:rPr>
+          <w:b/>
+          <w:bCs/>
+          <w:i/>
+          <w:iCs/>
+          <w:sz w:val="32"/>
+          <w:szCs w:val="32"/>
+        </w:rPr>
+      </w:pPr>
+    </w:p>
+    <w:p>
+      <w:pPr>
+        <w:pStyle w:val="Prrafodelista"/>
+        <w:numPr>
+          <w:ilvl w:val="0"/>
+          <w:numId w:val="4"/>
+        </w:numPr>
+        <w:rPr>
+          <w:b/>
+          <w:bCs/>
+          <w:i/>
+          <w:iCs/>
+          <w:sz w:val="32"/>
+          <w:szCs w:val="32"/>
+        </w:rPr>
+      </w:pPr>
+      <w:r>
+        <w:rPr>
+          <w:sz w:val="32"/>
+          <w:szCs w:val="32"/>
+        </w:rPr>
+        <w:t>Análisis de sistemas de información</w:t>
+      </w:r>
+    </w:p>
+    <w:p>
+      <w:pPr>
+        <w:pStyle w:val="Prrafodelista"/>
+        <w:numPr>
+          <w:ilvl w:val="1"/>
+          <w:numId w:val="4"/>
+        </w:numPr>
+        <w:rPr>
+          <w:b/>
+          <w:bCs/>
+          <w:i/>
+          <w:iCs/>
+          <w:sz w:val="32"/>
+          <w:szCs w:val="32"/>
+        </w:rPr>
+      </w:pPr>
+      <w:r>
+        <w:rPr>
+          <w:b/>
+          <w:bCs/>
+        </w:rPr>
+        <w:t>Definición del sistema</w:t>
+      </w:r>
+    </w:p>
+    <w:p>
+      <w:pPr>
+        <w:pStyle w:val="Prrafodelista"/>
+        <w:numPr>
+          <w:ilvl w:val="2"/>
+          <w:numId w:val="4"/>
+        </w:numPr>
+        <w:rPr>
+          <w:b/>
+          <w:bCs/>
+          <w:i/>
+          <w:iCs/>
+          <w:sz w:val="32"/>
+          <w:szCs w:val="32"/>
+        </w:rPr>
+      </w:pPr>
+      <w:r>
+        <w:rPr>
+          <w:b/>
+          <w:bCs/>
+        </w:rPr>
+        <w:t>Determinación del alcance del sistema</w:t>
+      </w:r>
+    </w:p>
+    <w:p>
+      <w:pPr>
+        <w:pStyle w:val="Prrafodelista"/>
+        <w:numPr>
+          <w:ilvl w:val="2"/>
+          <w:numId w:val="4"/>
+        </w:numPr>
+        <w:rPr>
+          <w:b/>
+          <w:bCs/>
+          <w:i/>
+          <w:iCs/>
+          <w:sz w:val="32"/>
+          <w:szCs w:val="32"/>
+        </w:rPr>
+      </w:pPr>
+      <w:r>
+        <w:rPr>
+          <w:b/>
+          <w:bCs/>
+        </w:rPr>
+        <w:t>Identificación de los usuarios participantes y finales</w:t>
+      </w:r>
+    </w:p>
+    <w:p>
+      <w:pPr>
+        <w:pStyle w:val="Prrafodelista"/>
+        <w:numPr>
+          <w:ilvl w:val="1"/>
+          <w:numId w:val="4"/>
+        </w:numPr>
+        <w:rPr>
+          <w:b/>
+          <w:bCs/>
+          <w:i/>
+          <w:iCs/>
+          <w:sz w:val="32"/>
+          <w:szCs w:val="32"/>
+        </w:rPr>
+      </w:pPr>
+      <w:r>
+        <w:rPr>
+          <w:b/>
+          <w:bCs/>
+        </w:rPr>
+        <w:t>Establecimiento de requisitos</w:t>
+      </w:r>
+    </w:p>
+    <w:p>
+      <w:pPr>
+        <w:pStyle w:val="Prrafodelista"/>
+        <w:numPr>
+          <w:ilvl w:val="2"/>
+          <w:numId w:val="4"/>
+        </w:numPr>
+        <w:rPr>
+          <w:b/>
+          <w:bCs/>
+          <w:i/>
+          <w:iCs/>
+          <w:sz w:val="32"/>
+          <w:szCs w:val="32"/>
+        </w:rPr>
+      </w:pPr>
+      <w:r>
+        <w:rPr>
+          <w:b/>
+          <w:bCs/>
+        </w:rPr>
+        <w:t>Obtención de requisitos</w:t>
+      </w:r>
+    </w:p>
+    <w:p>
+      <w:pPr>
+        <w:pStyle w:val="Prrafodelista"/>
+        <w:numPr>
+          <w:ilvl w:val="2"/>
+          <w:numId w:val="4"/>
+        </w:numPr>
+        <w:rPr>
+          <w:b/>
+          <w:bCs/>
+          <w:i/>
+          <w:iCs/>
+          <w:sz w:val="32"/>
+          <w:szCs w:val="32"/>
+        </w:rPr>
+      </w:pPr>
+      <w:r>
+        <w:rPr>
+          <w:b/>
+          <w:bCs/>
+        </w:rPr>
+        <w:t>Especificación de Casos de Uso</w:t>
       </w:r>
     </w:p>
     <w:sectPr>
@@ -495,6 +1470,205 @@
 <file path=word/numbering.xml><?xml version="1.0" encoding="utf-8"?>
 <w:numbering xmlns:wpc="http://schemas.microsoft.com/office/word/2010/wordprocessingCanvas" xmlns:cx="http://schemas.microsoft.com/office/drawing/2014/chartex" xmlns:cx1="http://schemas.microsoft.com/office/drawing/2015/9/8/chartex" xmlns:cx2="http://schemas.microsoft.com/office/drawing/2015/10/21/chartex" xmlns:cx3="http://schemas.microsoft.com/office/drawing/2016/5/9/chartex" xmlns:cx4="http://schemas.microsoft.com/office/drawing/2016/5/10/chartex" xmlns:cx5="http://schemas.microsoft.com/office/drawing/2016/5/11/chartex" xmlns:cx6="http://schemas.microsoft.com/office/drawing/2016/5/12/chartex" xmlns:cx7="http://schemas.microsoft.com/office/drawing/2016/5/13/chartex" xmlns:cx8="http://schemas.microsoft.com/office/drawing/2016/5/14/chartex" xmlns:mc="http://schemas.openxmlformats.org/markup-compatibility/2006" xmlns:aink="http://schemas.microsoft.com/office/drawing/2016/ink" xmlns:am3d="http://schemas.microsoft.com/office/drawing/2017/model3d" xmlns:o="urn:schemas-microsoft-com:office:office" xmlns:r="http://schemas.openxmlformats.org/officeDocument/2006/relationships" xmlns:m="http://schemas.openxmlformats.org/officeDocument/2006/math" xmlns:v="urn:schemas-microsoft-com:vml" xmlns:wp14="http://schemas.microsoft.com/office/word/2010/wordprocessingDrawing" xmlns:wp="http://schemas.openxmlformats.org/drawingml/2006/wordprocessingDrawing" xmlns:w10="urn:schemas-microsoft-com:office:word" xmlns:w="http://schemas.openxmlformats.org/wordprocessingml/2006/main" xmlns:w14="http://schemas.microsoft.com/office/word/2010/wordml" xmlns:w15="http://schemas.microsoft.com/office/word/2012/wordml" xmlns:w16cid="http://schemas.microsoft.com/office/word/2016/wordml/cid" xmlns:w16se="http://schemas.microsoft.com/office/word/2015/wordml/symex" xmlns:wpg="http://schemas.microsoft.com/office/word/2010/wordprocessingGroup" xmlns:wpi="http://schemas.microsoft.com/office/word/2010/wordprocessingInk" xmlns:wne="http://schemas.microsoft.com/office/word/2006/wordml" xmlns:wps="http://schemas.microsoft.com/office/word/2010/wordprocessingShape" mc:Ignorable="w14 w15 w16se w16cid wp14">
   <w:abstractNum w:abstractNumId="0" w15:restartNumberingAfterBreak="0">
+    <w:nsid w:val="02B45CA6"/>
+    <w:multiLevelType w:val="hybridMultilevel"/>
+    <w:tmpl w:val="0936C0E4"/>
+    <w:lvl w:ilvl="0" w:tplc="0C0A0001">
+      <w:start w:val="1"/>
+      <w:numFmt w:val="bullet"/>
+      <w:lvlText w:val=""/>
+      <w:lvlJc w:val="left"/>
+      <w:pPr>
+        <w:ind w:left="1425" w:hanging="360"/>
+      </w:pPr>
+      <w:rPr>
+        <w:rFonts w:ascii="Symbol" w:hAnsi="Symbol" w:hint="default"/>
+      </w:rPr>
+    </w:lvl>
+    <w:lvl w:ilvl="1" w:tplc="0C0A0003" w:tentative="1">
+      <w:start w:val="1"/>
+      <w:numFmt w:val="bullet"/>
+      <w:lvlText w:val="o"/>
+      <w:lvlJc w:val="left"/>
+      <w:pPr>
+        <w:ind w:left="2145" w:hanging="360"/>
+      </w:pPr>
+      <w:rPr>
+        <w:rFonts w:ascii="Courier New" w:hAnsi="Courier New" w:cs="Courier New" w:hint="default"/>
+      </w:rPr>
+    </w:lvl>
+    <w:lvl w:ilvl="2" w:tplc="0C0A0005" w:tentative="1">
+      <w:start w:val="1"/>
+      <w:numFmt w:val="bullet"/>
+      <w:lvlText w:val=""/>
+      <w:lvlJc w:val="left"/>
+      <w:pPr>
+        <w:ind w:left="2865" w:hanging="360"/>
+      </w:pPr>
+      <w:rPr>
+        <w:rFonts w:ascii="Wingdings" w:hAnsi="Wingdings" w:hint="default"/>
+      </w:rPr>
+    </w:lvl>
+    <w:lvl w:ilvl="3" w:tplc="0C0A0001" w:tentative="1">
+      <w:start w:val="1"/>
+      <w:numFmt w:val="bullet"/>
+      <w:lvlText w:val=""/>
+      <w:lvlJc w:val="left"/>
+      <w:pPr>
+        <w:ind w:left="3585" w:hanging="360"/>
+      </w:pPr>
+      <w:rPr>
+        <w:rFonts w:ascii="Symbol" w:hAnsi="Symbol" w:hint="default"/>
+      </w:rPr>
+    </w:lvl>
+    <w:lvl w:ilvl="4" w:tplc="0C0A0003" w:tentative="1">
+      <w:start w:val="1"/>
+      <w:numFmt w:val="bullet"/>
+      <w:lvlText w:val="o"/>
+      <w:lvlJc w:val="left"/>
+      <w:pPr>
+        <w:ind w:left="4305" w:hanging="360"/>
+      </w:pPr>
+      <w:rPr>
+        <w:rFonts w:ascii="Courier New" w:hAnsi="Courier New" w:cs="Courier New" w:hint="default"/>
+      </w:rPr>
+    </w:lvl>
+    <w:lvl w:ilvl="5" w:tplc="0C0A0005" w:tentative="1">
+      <w:start w:val="1"/>
+      <w:numFmt w:val="bullet"/>
+      <w:lvlText w:val=""/>
+      <w:lvlJc w:val="left"/>
+      <w:pPr>
+        <w:ind w:left="5025" w:hanging="360"/>
+      </w:pPr>
+      <w:rPr>
+        <w:rFonts w:ascii="Wingdings" w:hAnsi="Wingdings" w:hint="default"/>
+      </w:rPr>
+    </w:lvl>
+    <w:lvl w:ilvl="6" w:tplc="0C0A0001" w:tentative="1">
+      <w:start w:val="1"/>
+      <w:numFmt w:val="bullet"/>
+      <w:lvlText w:val=""/>
+      <w:lvlJc w:val="left"/>
+      <w:pPr>
+        <w:ind w:left="5745" w:hanging="360"/>
+      </w:pPr>
+      <w:rPr>
+        <w:rFonts w:ascii="Symbol" w:hAnsi="Symbol" w:hint="default"/>
+      </w:rPr>
+    </w:lvl>
+    <w:lvl w:ilvl="7" w:tplc="0C0A0003" w:tentative="1">
+      <w:start w:val="1"/>
+      <w:numFmt w:val="bullet"/>
+      <w:lvlText w:val="o"/>
+      <w:lvlJc w:val="left"/>
+      <w:pPr>
+        <w:ind w:left="6465" w:hanging="360"/>
+      </w:pPr>
+      <w:rPr>
+        <w:rFonts w:ascii="Courier New" w:hAnsi="Courier New" w:cs="Courier New" w:hint="default"/>
+      </w:rPr>
+    </w:lvl>
+    <w:lvl w:ilvl="8" w:tplc="0C0A0005" w:tentative="1">
+      <w:start w:val="1"/>
+      <w:numFmt w:val="bullet"/>
+      <w:lvlText w:val=""/>
+      <w:lvlJc w:val="left"/>
+      <w:pPr>
+        <w:ind w:left="7185" w:hanging="360"/>
+      </w:pPr>
+      <w:rPr>
+        <w:rFonts w:ascii="Wingdings" w:hAnsi="Wingdings" w:hint="default"/>
+      </w:rPr>
+    </w:lvl>
+  </w:abstractNum>
+  <w:abstractNum w:abstractNumId="1" w15:restartNumberingAfterBreak="0">
+    <w:nsid w:val="0D651276"/>
+    <w:multiLevelType w:val="multilevel"/>
+    <w:tmpl w:val="0C0A001F"/>
+    <w:lvl w:ilvl="0">
+      <w:start w:val="1"/>
+      <w:numFmt w:val="decimal"/>
+      <w:lvlText w:val="%1."/>
+      <w:lvlJc w:val="left"/>
+      <w:pPr>
+        <w:ind w:left="360" w:hanging="360"/>
+      </w:pPr>
+    </w:lvl>
+    <w:lvl w:ilvl="1">
+      <w:start w:val="1"/>
+      <w:numFmt w:val="decimal"/>
+      <w:lvlText w:val="%1.%2."/>
+      <w:lvlJc w:val="left"/>
+      <w:pPr>
+        <w:ind w:left="792" w:hanging="432"/>
+      </w:pPr>
+    </w:lvl>
+    <w:lvl w:ilvl="2">
+      <w:start w:val="1"/>
+      <w:numFmt w:val="decimal"/>
+      <w:lvlText w:val="%1.%2.%3."/>
+      <w:lvlJc w:val="left"/>
+      <w:pPr>
+        <w:ind w:left="1224" w:hanging="504"/>
+      </w:pPr>
+    </w:lvl>
+    <w:lvl w:ilvl="3">
+      <w:start w:val="1"/>
+      <w:numFmt w:val="decimal"/>
+      <w:lvlText w:val="%1.%2.%3.%4."/>
+      <w:lvlJc w:val="left"/>
+      <w:pPr>
+        <w:ind w:left="1728" w:hanging="648"/>
+      </w:pPr>
+    </w:lvl>
+    <w:lvl w:ilvl="4">
+      <w:start w:val="1"/>
+      <w:numFmt w:val="decimal"/>
+      <w:lvlText w:val="%1.%2.%3.%4.%5."/>
+      <w:lvlJc w:val="left"/>
+      <w:pPr>
+        <w:ind w:left="2232" w:hanging="792"/>
+      </w:pPr>
+    </w:lvl>
+    <w:lvl w:ilvl="5">
+      <w:start w:val="1"/>
+      <w:numFmt w:val="decimal"/>
+      <w:lvlText w:val="%1.%2.%3.%4.%5.%6."/>
+      <w:lvlJc w:val="left"/>
+      <w:pPr>
+        <w:ind w:left="2736" w:hanging="936"/>
+      </w:pPr>
+    </w:lvl>
+    <w:lvl w:ilvl="6">
+      <w:start w:val="1"/>
+      <w:numFmt w:val="decimal"/>
+      <w:lvlText w:val="%1.%2.%3.%4.%5.%6.%7."/>
+      <w:lvlJc w:val="left"/>
+      <w:pPr>
+        <w:ind w:left="3240" w:hanging="1080"/>
+      </w:pPr>
+    </w:lvl>
+    <w:lvl w:ilvl="7">
+      <w:start w:val="1"/>
+      <w:numFmt w:val="decimal"/>
+      <w:lvlText w:val="%1.%2.%3.%4.%5.%6.%7.%8."/>
+      <w:lvlJc w:val="left"/>
+      <w:pPr>
+        <w:ind w:left="3744" w:hanging="1224"/>
+      </w:pPr>
+    </w:lvl>
+    <w:lvl w:ilvl="8">
+      <w:start w:val="1"/>
+      <w:numFmt w:val="decimal"/>
+      <w:lvlText w:val="%1.%2.%3.%4.%5.%6.%7.%8.%9."/>
+      <w:lvlJc w:val="left"/>
+      <w:pPr>
+        <w:ind w:left="4320" w:hanging="1440"/>
+      </w:pPr>
+    </w:lvl>
+  </w:abstractNum>
+  <w:abstractNum w:abstractNumId="2" w15:restartNumberingAfterBreak="0">
     <w:nsid w:val="16851B35"/>
     <w:multiLevelType w:val="multilevel"/>
     <w:tmpl w:val="0C0A001F"/>
@@ -604,7 +1778,120 @@
       </w:rPr>
     </w:lvl>
   </w:abstractNum>
-  <w:abstractNum w:abstractNumId="1" w15:restartNumberingAfterBreak="0">
+  <w:abstractNum w:abstractNumId="3" w15:restartNumberingAfterBreak="0">
+    <w:nsid w:val="28F61F05"/>
+    <w:multiLevelType w:val="hybridMultilevel"/>
+    <w:tmpl w:val="65C230D4"/>
+    <w:lvl w:ilvl="0" w:tplc="0C0A0001">
+      <w:start w:val="1"/>
+      <w:numFmt w:val="bullet"/>
+      <w:lvlText w:val=""/>
+      <w:lvlJc w:val="left"/>
+      <w:pPr>
+        <w:ind w:left="1944" w:hanging="360"/>
+      </w:pPr>
+      <w:rPr>
+        <w:rFonts w:ascii="Symbol" w:hAnsi="Symbol" w:hint="default"/>
+      </w:rPr>
+    </w:lvl>
+    <w:lvl w:ilvl="1" w:tplc="0C0A0003" w:tentative="1">
+      <w:start w:val="1"/>
+      <w:numFmt w:val="bullet"/>
+      <w:lvlText w:val="o"/>
+      <w:lvlJc w:val="left"/>
+      <w:pPr>
+        <w:ind w:left="2664" w:hanging="360"/>
+      </w:pPr>
+      <w:rPr>
+        <w:rFonts w:ascii="Courier New" w:hAnsi="Courier New" w:cs="Courier New" w:hint="default"/>
+      </w:rPr>
+    </w:lvl>
+    <w:lvl w:ilvl="2" w:tplc="0C0A0005" w:tentative="1">
+      <w:start w:val="1"/>
+      <w:numFmt w:val="bullet"/>
+      <w:lvlText w:val=""/>
+      <w:lvlJc w:val="left"/>
+      <w:pPr>
+        <w:ind w:left="3384" w:hanging="360"/>
+      </w:pPr>
+      <w:rPr>
+        <w:rFonts w:ascii="Wingdings" w:hAnsi="Wingdings" w:hint="default"/>
+      </w:rPr>
+    </w:lvl>
+    <w:lvl w:ilvl="3" w:tplc="0C0A0001" w:tentative="1">
+      <w:start w:val="1"/>
+      <w:numFmt w:val="bullet"/>
+      <w:lvlText w:val=""/>
+      <w:lvlJc w:val="left"/>
+      <w:pPr>
+        <w:ind w:left="4104" w:hanging="360"/>
+      </w:pPr>
+      <w:rPr>
+        <w:rFonts w:ascii="Symbol" w:hAnsi="Symbol" w:hint="default"/>
+      </w:rPr>
+    </w:lvl>
+    <w:lvl w:ilvl="4" w:tplc="0C0A0003" w:tentative="1">
+      <w:start w:val="1"/>
+      <w:numFmt w:val="bullet"/>
+      <w:lvlText w:val="o"/>
+      <w:lvlJc w:val="left"/>
+      <w:pPr>
+        <w:ind w:left="4824" w:hanging="360"/>
+      </w:pPr>
+      <w:rPr>
+        <w:rFonts w:ascii="Courier New" w:hAnsi="Courier New" w:cs="Courier New" w:hint="default"/>
+      </w:rPr>
+    </w:lvl>
+    <w:lvl w:ilvl="5" w:tplc="0C0A0005" w:tentative="1">
+      <w:start w:val="1"/>
+      <w:numFmt w:val="bullet"/>
+      <w:lvlText w:val=""/>
+      <w:lvlJc w:val="left"/>
+      <w:pPr>
+        <w:ind w:left="5544" w:hanging="360"/>
+      </w:pPr>
+      <w:rPr>
+        <w:rFonts w:ascii="Wingdings" w:hAnsi="Wingdings" w:hint="default"/>
+      </w:rPr>
+    </w:lvl>
+    <w:lvl w:ilvl="6" w:tplc="0C0A0001" w:tentative="1">
+      <w:start w:val="1"/>
+      <w:numFmt w:val="bullet"/>
+      <w:lvlText w:val=""/>
+      <w:lvlJc w:val="left"/>
+      <w:pPr>
+        <w:ind w:left="6264" w:hanging="360"/>
+      </w:pPr>
+      <w:rPr>
+        <w:rFonts w:ascii="Symbol" w:hAnsi="Symbol" w:hint="default"/>
+      </w:rPr>
+    </w:lvl>
+    <w:lvl w:ilvl="7" w:tplc="0C0A0003" w:tentative="1">
+      <w:start w:val="1"/>
+      <w:numFmt w:val="bullet"/>
+      <w:lvlText w:val="o"/>
+      <w:lvlJc w:val="left"/>
+      <w:pPr>
+        <w:ind w:left="6984" w:hanging="360"/>
+      </w:pPr>
+      <w:rPr>
+        <w:rFonts w:ascii="Courier New" w:hAnsi="Courier New" w:cs="Courier New" w:hint="default"/>
+      </w:rPr>
+    </w:lvl>
+    <w:lvl w:ilvl="8" w:tplc="0C0A0005" w:tentative="1">
+      <w:start w:val="1"/>
+      <w:numFmt w:val="bullet"/>
+      <w:lvlText w:val=""/>
+      <w:lvlJc w:val="left"/>
+      <w:pPr>
+        <w:ind w:left="7704" w:hanging="360"/>
+      </w:pPr>
+      <w:rPr>
+        <w:rFonts w:ascii="Wingdings" w:hAnsi="Wingdings" w:hint="default"/>
+      </w:rPr>
+    </w:lvl>
+  </w:abstractNum>
+  <w:abstractNum w:abstractNumId="4" w15:restartNumberingAfterBreak="0">
     <w:nsid w:val="31205D4A"/>
     <w:multiLevelType w:val="hybridMultilevel"/>
     <w:tmpl w:val="F3525A8C"/>
@@ -693,10 +1980,123 @@
       </w:pPr>
     </w:lvl>
   </w:abstractNum>
-  <w:abstractNum w:abstractNumId="2" w15:restartNumberingAfterBreak="0">
+  <w:abstractNum w:abstractNumId="5" w15:restartNumberingAfterBreak="0">
+    <w:nsid w:val="33075AB4"/>
+    <w:multiLevelType w:val="hybridMultilevel"/>
+    <w:tmpl w:val="E8604024"/>
+    <w:lvl w:ilvl="0" w:tplc="0C0A0001">
+      <w:start w:val="1"/>
+      <w:numFmt w:val="bullet"/>
+      <w:lvlText w:val=""/>
+      <w:lvlJc w:val="left"/>
+      <w:pPr>
+        <w:ind w:left="1512" w:hanging="360"/>
+      </w:pPr>
+      <w:rPr>
+        <w:rFonts w:ascii="Symbol" w:hAnsi="Symbol" w:hint="default"/>
+      </w:rPr>
+    </w:lvl>
+    <w:lvl w:ilvl="1" w:tplc="0C0A0003">
+      <w:start w:val="1"/>
+      <w:numFmt w:val="bullet"/>
+      <w:lvlText w:val="o"/>
+      <w:lvlJc w:val="left"/>
+      <w:pPr>
+        <w:ind w:left="2232" w:hanging="360"/>
+      </w:pPr>
+      <w:rPr>
+        <w:rFonts w:ascii="Courier New" w:hAnsi="Courier New" w:cs="Courier New" w:hint="default"/>
+      </w:rPr>
+    </w:lvl>
+    <w:lvl w:ilvl="2" w:tplc="0C0A0005" w:tentative="1">
+      <w:start w:val="1"/>
+      <w:numFmt w:val="bullet"/>
+      <w:lvlText w:val=""/>
+      <w:lvlJc w:val="left"/>
+      <w:pPr>
+        <w:ind w:left="2952" w:hanging="360"/>
+      </w:pPr>
+      <w:rPr>
+        <w:rFonts w:ascii="Wingdings" w:hAnsi="Wingdings" w:hint="default"/>
+      </w:rPr>
+    </w:lvl>
+    <w:lvl w:ilvl="3" w:tplc="0C0A0001" w:tentative="1">
+      <w:start w:val="1"/>
+      <w:numFmt w:val="bullet"/>
+      <w:lvlText w:val=""/>
+      <w:lvlJc w:val="left"/>
+      <w:pPr>
+        <w:ind w:left="3672" w:hanging="360"/>
+      </w:pPr>
+      <w:rPr>
+        <w:rFonts w:ascii="Symbol" w:hAnsi="Symbol" w:hint="default"/>
+      </w:rPr>
+    </w:lvl>
+    <w:lvl w:ilvl="4" w:tplc="0C0A0003" w:tentative="1">
+      <w:start w:val="1"/>
+      <w:numFmt w:val="bullet"/>
+      <w:lvlText w:val="o"/>
+      <w:lvlJc w:val="left"/>
+      <w:pPr>
+        <w:ind w:left="4392" w:hanging="360"/>
+      </w:pPr>
+      <w:rPr>
+        <w:rFonts w:ascii="Courier New" w:hAnsi="Courier New" w:cs="Courier New" w:hint="default"/>
+      </w:rPr>
+    </w:lvl>
+    <w:lvl w:ilvl="5" w:tplc="0C0A0005" w:tentative="1">
+      <w:start w:val="1"/>
+      <w:numFmt w:val="bullet"/>
+      <w:lvlText w:val=""/>
+      <w:lvlJc w:val="left"/>
+      <w:pPr>
+        <w:ind w:left="5112" w:hanging="360"/>
+      </w:pPr>
+      <w:rPr>
+        <w:rFonts w:ascii="Wingdings" w:hAnsi="Wingdings" w:hint="default"/>
+      </w:rPr>
+    </w:lvl>
+    <w:lvl w:ilvl="6" w:tplc="0C0A0001" w:tentative="1">
+      <w:start w:val="1"/>
+      <w:numFmt w:val="bullet"/>
+      <w:lvlText w:val=""/>
+      <w:lvlJc w:val="left"/>
+      <w:pPr>
+        <w:ind w:left="5832" w:hanging="360"/>
+      </w:pPr>
+      <w:rPr>
+        <w:rFonts w:ascii="Symbol" w:hAnsi="Symbol" w:hint="default"/>
+      </w:rPr>
+    </w:lvl>
+    <w:lvl w:ilvl="7" w:tplc="0C0A0003" w:tentative="1">
+      <w:start w:val="1"/>
+      <w:numFmt w:val="bullet"/>
+      <w:lvlText w:val="o"/>
+      <w:lvlJc w:val="left"/>
+      <w:pPr>
+        <w:ind w:left="6552" w:hanging="360"/>
+      </w:pPr>
+      <w:rPr>
+        <w:rFonts w:ascii="Courier New" w:hAnsi="Courier New" w:cs="Courier New" w:hint="default"/>
+      </w:rPr>
+    </w:lvl>
+    <w:lvl w:ilvl="8" w:tplc="0C0A0005" w:tentative="1">
+      <w:start w:val="1"/>
+      <w:numFmt w:val="bullet"/>
+      <w:lvlText w:val=""/>
+      <w:lvlJc w:val="left"/>
+      <w:pPr>
+        <w:ind w:left="7272" w:hanging="360"/>
+      </w:pPr>
+      <w:rPr>
+        <w:rFonts w:ascii="Wingdings" w:hAnsi="Wingdings" w:hint="default"/>
+      </w:rPr>
+    </w:lvl>
+  </w:abstractNum>
+  <w:abstractNum w:abstractNumId="6" w15:restartNumberingAfterBreak="0">
     <w:nsid w:val="58836499"/>
     <w:multiLevelType w:val="multilevel"/>
-    <w:tmpl w:val="0C0A001F"/>
+    <w:tmpl w:val="3F725D30"/>
     <w:lvl w:ilvl="0">
       <w:start w:val="1"/>
       <w:numFmt w:val="decimal"/>
@@ -716,6 +2116,10 @@
       </w:pPr>
       <w:rPr>
         <w:rFonts w:hint="default"/>
+        <w:i w:val="0"/>
+        <w:iCs w:val="0"/>
+        <w:sz w:val="22"/>
+        <w:szCs w:val="22"/>
       </w:rPr>
     </w:lvl>
     <w:lvl w:ilvl="2">
@@ -728,6 +2132,10 @@
       </w:pPr>
       <w:rPr>
         <w:rFonts w:hint="default"/>
+        <w:i w:val="0"/>
+        <w:iCs w:val="0"/>
+        <w:sz w:val="22"/>
+        <w:szCs w:val="22"/>
       </w:rPr>
     </w:lvl>
     <w:lvl w:ilvl="3">
@@ -803,7 +2211,7 @@
       </w:rPr>
     </w:lvl>
   </w:abstractNum>
-  <w:abstractNum w:abstractNumId="3" w15:restartNumberingAfterBreak="0">
+  <w:abstractNum w:abstractNumId="7" w15:restartNumberingAfterBreak="0">
     <w:nsid w:val="6FC11A0C"/>
     <w:multiLevelType w:val="multilevel"/>
     <w:tmpl w:val="0C0A001F"/>
@@ -914,16 +2322,55 @@
     </w:lvl>
   </w:abstractNum>
   <w:num w:numId="1">
-    <w:abstractNumId w:val="1"/>
+    <w:abstractNumId w:val="4"/>
   </w:num>
   <w:num w:numId="2">
+    <w:abstractNumId w:val="2"/>
+  </w:num>
+  <w:num w:numId="3">
+    <w:abstractNumId w:val="7"/>
+  </w:num>
+  <w:num w:numId="4">
+    <w:abstractNumId w:val="6"/>
+  </w:num>
+  <w:num w:numId="5">
+    <w:abstractNumId w:val="1"/>
+    <w:lvlOverride w:ilvl="0">
+      <w:startOverride w:val="1"/>
+    </w:lvlOverride>
+    <w:lvlOverride w:ilvl="1">
+      <w:startOverride w:val="1"/>
+    </w:lvlOverride>
+    <w:lvlOverride w:ilvl="2">
+      <w:startOverride w:val="1"/>
+    </w:lvlOverride>
+    <w:lvlOverride w:ilvl="3">
+      <w:startOverride w:val="1"/>
+    </w:lvlOverride>
+    <w:lvlOverride w:ilvl="4">
+      <w:startOverride w:val="1"/>
+    </w:lvlOverride>
+    <w:lvlOverride w:ilvl="5">
+      <w:startOverride w:val="1"/>
+    </w:lvlOverride>
+    <w:lvlOverride w:ilvl="6">
+      <w:startOverride w:val="1"/>
+    </w:lvlOverride>
+    <w:lvlOverride w:ilvl="7">
+      <w:startOverride w:val="1"/>
+    </w:lvlOverride>
+    <w:lvlOverride w:ilvl="8">
+      <w:startOverride w:val="1"/>
+    </w:lvlOverride>
+  </w:num>
+  <w:num w:numId="6">
     <w:abstractNumId w:val="0"/>
   </w:num>
-  <w:num w:numId="3">
+  <w:num w:numId="7">
     <w:abstractNumId w:val="3"/>
   </w:num>
-  <w:num w:numId="4">
-    <w:abstractNumId w:val="2"/>
+  <w:num w:numId="8">
+    <w:abstractNumId w:val="5"/>
   </w:num>
 </w:numbering>
 </file>
@@ -1051,6 +2498,7 @@
     <w:lsdException w:name="HTML Sample" w:semiHidden="1" w:unhideWhenUsed="1"/>
     <w:lsdException w:name="HTML Typewriter" w:semiHidden="1" w:unhideWhenUsed="1"/>
     <w:lsdException w:name="HTML Variable" w:semiHidden="1" w:unhideWhenUsed="1"/>
+    <w:lsdException w:name="Normal Table" w:semiHidden="1" w:unhideWhenUsed="1"/>
     <w:lsdException w:name="annotation subject" w:semiHidden="1" w:unhideWhenUsed="1"/>
     <w:lsdException w:name="No List" w:semiHidden="1" w:unhideWhenUsed="1"/>
     <w:lsdException w:name="Outline List 1" w:semiHidden="1" w:unhideWhenUsed="1"/>
@@ -1093,8 +2541,11 @@
     <w:lsdException w:name="Table Contemporary" w:semiHidden="1" w:unhideWhenUsed="1"/>
     <w:lsdException w:name="Table Elegant" w:semiHidden="1" w:unhideWhenUsed="1"/>
     <w:lsdException w:name="Table Professional" w:semiHidden="1" w:unhideWhenUsed="1"/>
+    <w:lsdException w:name="Table Subtle 1" w:semiHidden="1" w:unhideWhenUsed="1"/>
     <w:lsdException w:name="Table Subtle 2" w:semiHidden="1" w:unhideWhenUsed="1"/>
     <w:lsdException w:name="Table Web 1" w:semiHidden="1" w:unhideWhenUsed="1"/>
+    <w:lsdException w:name="Table Web 2" w:semiHidden="1" w:unhideWhenUsed="1"/>
+    <w:lsdException w:name="Table Web 3" w:semiHidden="1" w:unhideWhenUsed="1"/>
     <w:lsdException w:name="Balloon Text" w:semiHidden="1" w:unhideWhenUsed="1"/>
     <w:lsdException w:name="Table Grid" w:uiPriority="39"/>
     <w:lsdException w:name="Table Theme" w:semiHidden="1" w:unhideWhenUsed="1"/>

</xml_diff>